<commit_message>
Movement of test data
ERA5 data are large enough in file size that storage on github is not appropriate. Data moved to Google Drive and link placed in the metadata file.
</commit_message>
<xml_diff>
--- a/Cyclone Tracking Description - Version 12.2.docx
+++ b/Cyclone Tracking Description - Version 12.2.docx
@@ -1750,14 +1750,15 @@
         </w:rPr>
         <w:t xml:space="preserve">On </w:t>
       </w:r>
-      <w:proofErr w:type="spellStart"/>
-      <w:r>
-        <w:rPr>
-          <w:rFonts w:ascii="Calibri" w:hAnsi="Calibri" w:cs="Calibri"/>
-        </w:rPr>
-        <w:t>github</w:t>
-      </w:r>
-      <w:proofErr w:type="spellEnd"/>
+      <w:hyperlink r:id="rId7" w:history="1">
+        <w:r>
+          <w:rPr>
+            <w:rStyle w:val="Hyperlink"/>
+            <w:rFonts w:ascii="Calibri" w:hAnsi="Calibri" w:cs="Calibri"/>
+          </w:rPr>
+          <w:t>Google Drive</w:t>
+        </w:r>
+      </w:hyperlink>
       <w:r>
         <w:rPr>
           <w:rFonts w:ascii="Calibri" w:hAnsi="Calibri" w:cs="Calibri"/>
@@ -6853,19 +6854,43 @@
         <w:rPr>
           <w:rFonts w:ascii="Calibri" w:hAnsi="Calibri" w:cs="Calibri"/>
         </w:rPr>
-        <w:t xml:space="preserve"> (in the “</w:t>
-      </w:r>
-      <w:r>
-        <w:rPr>
-          <w:rFonts w:ascii="Calibri" w:hAnsi="Calibri" w:cs="Calibri"/>
-        </w:rPr>
-        <w:t>Test Data</w:t>
-      </w:r>
-      <w:r>
-        <w:rPr>
-          <w:rFonts w:ascii="Calibri" w:hAnsi="Calibri" w:cs="Calibri"/>
-        </w:rPr>
-        <w:t>” folder) as your inputs.  I’ve already re-projected these to a 100 km by 100 km EASE2 grid (Northern Hemisphere).  Compare your results to th</w:t>
+        <w:t xml:space="preserve">, accessible on Google Drive at this link: </w:t>
+      </w:r>
+      <w:hyperlink r:id="rId8" w:history="1">
+        <w:r>
+          <w:rPr>
+            <w:rStyle w:val="Hyperlink"/>
+            <w:rFonts w:ascii="Calibri" w:hAnsi="Calibri" w:cs="Calibri"/>
+          </w:rPr>
+          <w:t>https://drive.google.com/drive/folders/1ejZ82e59XH2WmfLbztt_h0MwUpGphLF5?usp=sharing</w:t>
+        </w:r>
+        <w:r>
+          <w:rPr>
+            <w:rStyle w:val="Hyperlink"/>
+            <w:rFonts w:ascii="Calibri" w:hAnsi="Calibri" w:cs="Calibri"/>
+          </w:rPr>
+          <w:t>folder</w:t>
+        </w:r>
+      </w:hyperlink>
+    </w:p>
+    <w:p>
+      <w:pPr>
+        <w:rPr>
+          <w:rFonts w:ascii="Calibri" w:hAnsi="Calibri" w:cs="Calibri"/>
+        </w:rPr>
+      </w:pPr>
+    </w:p>
+    <w:p>
+      <w:pPr>
+        <w:rPr>
+          <w:rFonts w:ascii="Calibri" w:hAnsi="Calibri" w:cs="Calibri"/>
+        </w:rPr>
+      </w:pPr>
+      <w:r>
+        <w:rPr>
+          <w:rFonts w:ascii="Calibri" w:hAnsi="Calibri" w:cs="Calibri"/>
+        </w:rPr>
+        <w:t>I’ve already re-projected these to a 100 km by 100 km EASE2 grid (Northern Hemisphere).  Compare your results to th</w:t>
       </w:r>
       <w:r>
         <w:rPr>
@@ -8176,6 +8201,16 @@
       <w:szCs w:val="18"/>
     </w:rPr>
   </w:style>
+  <w:style w:type="character" w:styleId="UnresolvedMention">
+    <w:name w:val="Unresolved Mention"/>
+    <w:basedOn w:val="DefaultParagraphFont"/>
+    <w:uiPriority w:val="99"/>
+    <w:rsid w:val="00FD7B9E"/>
+    <w:rPr>
+      <w:color w:val="605E5C"/>
+      <w:shd w:val="clear" w:color="auto" w:fill="E1DFDD"/>
+    </w:rPr>
+  </w:style>
 </w:styles>
 </file>
 

</xml_diff>